<commit_message>
PLANTILLA REQUISITOS Y DISPOSICIONES LEGALES
Porcierto estos tres últimos commits los he hecho YO -> Daniel Pedrajas,
pero el fucking Git de windows se ralla y le asigna el trabajo a Juan
</commit_message>
<xml_diff>
--- a/documents/plantillas/ESPECIFICACIÓN-presupuesto.docx
+++ b/documents/plantillas/ESPECIFICACIÓN-presupuesto.docx
@@ -39,7 +39,23 @@
                 <w:sz w:val="72"/>
                 <w:szCs w:val="72"/>
               </w:rPr>
-              <w:t>ESPECIFICACIÓN I</w:t>
+              <w:t>E</w:t>
+            </w:r>
+            <w:r>
+              <w:rPr>
+                <w:sz w:val="72"/>
+                <w:szCs w:val="72"/>
+              </w:rPr>
+              <w:t>specificación</w:t>
+            </w:r>
+            <w:bookmarkStart w:id="0" w:name="_GoBack"/>
+            <w:bookmarkEnd w:id="0"/>
+            <w:r>
+              <w:rPr>
+                <w:sz w:val="72"/>
+                <w:szCs w:val="72"/>
+              </w:rPr>
+              <w:t xml:space="preserve"> I</w:t>
             </w:r>
             <w:r>
               <w:rPr>
@@ -130,8 +146,6 @@
               </w:rPr>
               <w:t>Punto y final.</w:t>
             </w:r>
-            <w:bookmarkStart w:id="0" w:name="_GoBack"/>
-            <w:bookmarkEnd w:id="0"/>
           </w:p>
         </w:tc>
       </w:tr>
@@ -895,7 +909,7 @@
 </file>
 
 <file path=customXml/itemProps1.xml><?xml version="1.0" encoding="utf-8"?>
-<ds:datastoreItem xmlns:ds="http://schemas.openxmlformats.org/officeDocument/2006/customXml" ds:itemID="{26B12157-238C-49C6-865C-67929B571EB2}">
+<ds:datastoreItem xmlns:ds="http://schemas.openxmlformats.org/officeDocument/2006/customXml" ds:itemID="{0ECCA2CE-E804-4229-8205-33307B87C790}">
   <ds:schemaRefs>
     <ds:schemaRef ds:uri="http://schemas.openxmlformats.org/officeDocument/2006/bibliography"/>
   </ds:schemaRefs>

</xml_diff>